<commit_message>
Modify week2 plan delete annotation part, modify risk2
Signed-off-by: kiwi142857 <779490624@qq.com>
</commit_message>
<xml_diff>
--- a/迭代计划_简化版.docx
+++ b/迭代计划_简化版.docx
@@ -4,11 +4,11 @@
   <w:body>
     <w:p>
       <w:pPr>
-        <w:pStyle w:val="BodyTextFirstIndent"/>
-        <w:ind w:firstLine="326"/>
+        <w:pStyle w:val="a4"/>
+        <w:ind w:firstLine="321"/>
         <w:jc w:val="center"/>
         <w:rPr>
-          <w:rFonts w:ascii="SimSun"/>
+          <w:rFonts w:ascii="宋体"/>
           <w:b/>
           <w:sz w:val="32"/>
           <w:szCs w:val="32"/>
@@ -16,7 +16,7 @@
       </w:pPr>
       <w:r>
         <w:rPr>
-          <w:rFonts w:ascii="SimSun" w:hint="eastAsia"/>
+          <w:rFonts w:ascii="宋体" w:hint="eastAsia"/>
           <w:b/>
           <w:sz w:val="32"/>
           <w:szCs w:val="32"/>
@@ -26,38 +26,38 @@
     </w:p>
     <w:p>
       <w:pPr>
-        <w:pStyle w:val="BodyTextFirstIndent"/>
+        <w:pStyle w:val="a4"/>
         <w:ind w:firstLineChars="0" w:firstLine="0"/>
         <w:jc w:val="center"/>
         <w:rPr>
-          <w:rFonts w:ascii="SimSun"/>
+          <w:rFonts w:ascii="宋体"/>
           <w:szCs w:val="21"/>
         </w:rPr>
       </w:pPr>
       <w:r>
         <w:rPr>
-          <w:rFonts w:ascii="SimSun" w:hint="eastAsia"/>
+          <w:rFonts w:ascii="宋体" w:hint="eastAsia"/>
           <w:szCs w:val="21"/>
         </w:rPr>
         <w:t xml:space="preserve">　　　　　　　　　　　　　</w:t>
       </w:r>
       <w:r>
         <w:rPr>
-          <w:rFonts w:ascii="SimSun" w:hint="eastAsia"/>
+          <w:rFonts w:ascii="宋体" w:hint="eastAsia"/>
           <w:szCs w:val="21"/>
         </w:rPr>
         <w:t>制定日期：</w:t>
       </w:r>
       <w:r>
         <w:rPr>
-          <w:rFonts w:ascii="SimSun" w:hint="eastAsia"/>
+          <w:rFonts w:ascii="宋体" w:hint="eastAsia"/>
           <w:szCs w:val="21"/>
         </w:rPr>
         <w:t>2</w:t>
       </w:r>
       <w:r>
         <w:rPr>
-          <w:rFonts w:ascii="SimSun"/>
+          <w:rFonts w:ascii="宋体"/>
           <w:szCs w:val="21"/>
         </w:rPr>
         <w:t>024/03/02</w:t>
@@ -189,17 +189,17 @@
           </w:tcPr>
           <w:p>
             <w:pPr>
-              <w:pStyle w:val="ListParagraph"/>
+              <w:pStyle w:val="aa"/>
               <w:ind w:firstLineChars="0" w:firstLine="0"/>
               <w:rPr>
-                <w:rFonts w:eastAsia="SimHei"/>
+                <w:rFonts w:eastAsia="黑体"/>
                 <w:color w:val="000000" w:themeColor="text1"/>
                 <w:szCs w:val="21"/>
               </w:rPr>
             </w:pPr>
             <w:r>
               <w:rPr>
-                <w:rFonts w:eastAsia="SimHei" w:hint="eastAsia"/>
+                <w:rFonts w:eastAsia="黑体" w:hint="eastAsia"/>
                 <w:color w:val="000000" w:themeColor="text1"/>
                 <w:szCs w:val="21"/>
               </w:rPr>
@@ -207,7 +207,7 @@
             </w:r>
             <w:r>
               <w:rPr>
-                <w:rFonts w:eastAsia="SimHei" w:hint="eastAsia"/>
+                <w:rFonts w:eastAsia="黑体" w:hint="eastAsia"/>
                 <w:color w:val="000000" w:themeColor="text1"/>
                 <w:szCs w:val="21"/>
               </w:rPr>
@@ -215,7 +215,7 @@
             </w:r>
             <w:r>
               <w:rPr>
-                <w:rFonts w:eastAsia="SimHei" w:hint="eastAsia"/>
+                <w:rFonts w:eastAsia="黑体" w:hint="eastAsia"/>
                 <w:color w:val="000000" w:themeColor="text1"/>
                 <w:szCs w:val="21"/>
               </w:rPr>
@@ -2013,7 +2013,6 @@
               <w:snapToGrid w:val="0"/>
               <w:spacing w:line="460" w:lineRule="atLeast"/>
               <w:rPr>
-                <w:rFonts w:hint="eastAsia"/>
                 <w:szCs w:val="21"/>
               </w:rPr>
             </w:pPr>
@@ -2036,45 +2035,6 @@
                 <w:szCs w:val="21"/>
               </w:rPr>
               <w:t>：</w:t>
-            </w:r>
-          </w:p>
-          <w:p>
-            <w:pPr>
-              <w:pStyle w:val="ListParagraph"/>
-              <w:ind w:firstLineChars="0" w:firstLine="0"/>
-              <w:rPr>
-                <w:rFonts w:eastAsia="SimHei" w:hint="eastAsia"/>
-                <w:color w:val="0070C0"/>
-                <w:sz w:val="24"/>
-                <w:szCs w:val="24"/>
-              </w:rPr>
-            </w:pPr>
-            <w:r>
-              <w:rPr>
-                <w:rFonts w:eastAsia="SimHei" w:hint="eastAsia"/>
-                <w:color w:val="0070C0"/>
-                <w:sz w:val="24"/>
-                <w:szCs w:val="24"/>
-              </w:rPr>
-              <w:t>[</w:t>
-            </w:r>
-            <w:r>
-              <w:rPr>
-                <w:rFonts w:eastAsia="SimHei" w:hint="eastAsia"/>
-                <w:color w:val="0070C0"/>
-                <w:sz w:val="24"/>
-                <w:szCs w:val="24"/>
-              </w:rPr>
-              <w:t>列出本迭代计划交付的文档、模型、源代码、安装包等</w:t>
-            </w:r>
-            <w:r>
-              <w:rPr>
-                <w:rFonts w:eastAsia="SimHei" w:hint="eastAsia"/>
-                <w:color w:val="0070C0"/>
-                <w:sz w:val="24"/>
-                <w:szCs w:val="24"/>
-              </w:rPr>
-              <w:t>]</w:t>
             </w:r>
           </w:p>
           <w:p>
@@ -2091,7 +2051,23 @@
                 <w:rFonts w:hint="eastAsia"/>
                 <w:szCs w:val="21"/>
               </w:rPr>
-              <w:t>自时间顺序依次；</w:t>
+              <w:t>自</w:t>
+            </w:r>
+            <w:r>
+              <w:rPr>
+                <w:rFonts w:hint="eastAsia"/>
+                <w:b/>
+                <w:bCs/>
+                <w:szCs w:val="21"/>
+              </w:rPr>
+              <w:t>时间</w:t>
+            </w:r>
+            <w:r>
+              <w:rPr>
+                <w:rFonts w:hint="eastAsia"/>
+                <w:szCs w:val="21"/>
+              </w:rPr>
+              <w:t>顺序依次；</w:t>
             </w:r>
             <w:r>
               <w:rPr>
@@ -2226,7 +2202,6 @@
                 <w:rFonts w:hint="eastAsia"/>
                 <w:szCs w:val="21"/>
               </w:rPr>
-              <w:lastRenderedPageBreak/>
               <w:t>4</w:t>
             </w:r>
             <w:r>
@@ -2240,14 +2215,7 @@
                 <w:rFonts w:hint="eastAsia"/>
                 <w:szCs w:val="21"/>
               </w:rPr>
-              <w:t>界面原型</w:t>
-            </w:r>
-            <w:r>
-              <w:rPr>
-                <w:rFonts w:hint="eastAsia"/>
-                <w:szCs w:val="21"/>
-              </w:rPr>
-              <w:t>前端代码</w:t>
+              <w:t>界面原型前端代码</w:t>
             </w:r>
           </w:p>
           <w:p>
@@ -2263,6 +2231,7 @@
               <w:rPr>
                 <w:szCs w:val="21"/>
               </w:rPr>
+              <w:lastRenderedPageBreak/>
               <w:t xml:space="preserve">5. </w:t>
             </w:r>
             <w:r>
@@ -2279,7 +2248,6 @@
               <w:snapToGrid w:val="0"/>
               <w:spacing w:line="460" w:lineRule="atLeast"/>
               <w:rPr>
-                <w:rFonts w:hint="eastAsia"/>
                 <w:szCs w:val="21"/>
               </w:rPr>
             </w:pPr>
@@ -2323,7 +2291,6 @@
               <w:snapToGrid w:val="0"/>
               <w:spacing w:line="460" w:lineRule="atLeast"/>
               <w:rPr>
-                <w:rFonts w:hint="eastAsia"/>
                 <w:szCs w:val="21"/>
               </w:rPr>
             </w:pPr>
@@ -2343,7 +2310,7 @@
             </w:r>
             <w:r>
               <w:rPr>
-                <w:rFonts w:ascii="Microsoft YaHei" w:eastAsia="Microsoft YaHei" w:hAnsi="Microsoft YaHei" w:cs="Microsoft YaHei" w:hint="eastAsia"/>
+                <w:rFonts w:ascii="微软雅黑" w:eastAsia="微软雅黑" w:hAnsi="微软雅黑" w:cs="微软雅黑" w:hint="eastAsia"/>
                 <w:color w:val="2D3B45"/>
                 <w:shd w:val="clear" w:color="auto" w:fill="FFFFFF"/>
               </w:rPr>
@@ -2383,64 +2350,7 @@
           </w:p>
           <w:p>
             <w:pPr>
-              <w:pStyle w:val="ListParagraph"/>
-              <w:ind w:firstLineChars="0" w:firstLine="0"/>
-              <w:rPr>
-                <w:rFonts w:eastAsia="SimHei"/>
-                <w:color w:val="0070C0"/>
-                <w:sz w:val="24"/>
-                <w:szCs w:val="24"/>
-              </w:rPr>
-            </w:pPr>
-            <w:r>
-              <w:rPr>
-                <w:rFonts w:eastAsia="SimHei" w:hint="eastAsia"/>
-                <w:color w:val="0070C0"/>
-                <w:sz w:val="24"/>
-                <w:szCs w:val="24"/>
-              </w:rPr>
-              <w:t>[</w:t>
-            </w:r>
-            <w:r>
-              <w:rPr>
-                <w:rFonts w:eastAsia="SimHei" w:hint="eastAsia"/>
-                <w:color w:val="0070C0"/>
-                <w:sz w:val="24"/>
-                <w:szCs w:val="24"/>
-              </w:rPr>
-              <w:t>分析当前项目风险，列出最大的</w:t>
-            </w:r>
-            <w:r>
-              <w:rPr>
-                <w:rFonts w:eastAsia="SimHei" w:hint="eastAsia"/>
-                <w:color w:val="0070C0"/>
-                <w:sz w:val="24"/>
-                <w:szCs w:val="24"/>
-              </w:rPr>
-              <w:t>3~5</w:t>
-            </w:r>
-            <w:r>
-              <w:rPr>
-                <w:rFonts w:eastAsia="SimHei" w:hint="eastAsia"/>
-                <w:color w:val="0070C0"/>
-                <w:sz w:val="24"/>
-                <w:szCs w:val="24"/>
-              </w:rPr>
-              <w:t>个风险，自高到低排列，并列出每个风险缓解和应急的措施。注：随着项目的进行，风险会不断变化，故每个迭代要重新对风险评估和控制。</w:t>
-            </w:r>
-            <w:r>
-              <w:rPr>
-                <w:rFonts w:eastAsia="SimHei" w:hint="eastAsia"/>
-                <w:color w:val="0070C0"/>
-                <w:sz w:val="24"/>
-                <w:szCs w:val="24"/>
-              </w:rPr>
-              <w:t>]</w:t>
-            </w:r>
-          </w:p>
-          <w:p>
-            <w:pPr>
-              <w:pStyle w:val="ListParagraph"/>
+              <w:pStyle w:val="aa"/>
               <w:numPr>
                 <w:ilvl w:val="0"/>
                 <w:numId w:val="2"/>
@@ -2486,7 +2396,6 @@
               <w:spacing w:line="460" w:lineRule="atLeast"/>
               <w:ind w:left="360"/>
               <w:rPr>
-                <w:rFonts w:hint="eastAsia"/>
                 <w:szCs w:val="21"/>
               </w:rPr>
             </w:pPr>
@@ -2546,7 +2455,6 @@
               <w:spacing w:line="460" w:lineRule="atLeast"/>
               <w:ind w:left="360"/>
               <w:rPr>
-                <w:rFonts w:hint="eastAsia"/>
                 <w:szCs w:val="21"/>
               </w:rPr>
             </w:pPr>
@@ -2607,7 +2515,7 @@
           </w:p>
           <w:p>
             <w:pPr>
-              <w:pStyle w:val="ListParagraph"/>
+              <w:pStyle w:val="aa"/>
               <w:numPr>
                 <w:ilvl w:val="0"/>
                 <w:numId w:val="2"/>
@@ -2653,14 +2561,7 @@
                 <w:rFonts w:hint="eastAsia"/>
                 <w:szCs w:val="21"/>
               </w:rPr>
-              <w:t>风险缓解：</w:t>
-            </w:r>
-            <w:r>
-              <w:rPr>
-                <w:rFonts w:hint="eastAsia"/>
-                <w:szCs w:val="21"/>
-              </w:rPr>
-              <w:t>开发前开会统一细节，提前约定代码风格，实时采用</w:t>
+              <w:t>风险缓解：开发前开会统一细节，提前约定代码风格，实时采用</w:t>
             </w:r>
             <w:r>
               <w:rPr>
@@ -2716,6 +2617,26 @@
                 <w:szCs w:val="21"/>
               </w:rPr>
               <w:t>的沟通方式确保项目能得到统筹管理</w:t>
+            </w:r>
+            <w:r>
+              <w:rPr>
+                <w:rFonts w:hint="eastAsia"/>
+                <w:szCs w:val="21"/>
+              </w:rPr>
+              <w:t>；运用滚动</w:t>
+            </w:r>
+            <w:r>
+              <w:rPr>
+                <w:szCs w:val="21"/>
+              </w:rPr>
+              <w:t>式规划方法</w:t>
+            </w:r>
+            <w:r>
+              <w:rPr>
+                <w:rFonts w:hint="eastAsia"/>
+                <w:szCs w:val="21"/>
+              </w:rPr>
+              <w:t>，多次对齐设计思路，代码规范</w:t>
             </w:r>
           </w:p>
           <w:p>
@@ -2725,7 +2646,6 @@
               <w:spacing w:line="460" w:lineRule="atLeast"/>
               <w:ind w:left="360"/>
               <w:rPr>
-                <w:rFonts w:hint="eastAsia"/>
                 <w:szCs w:val="21"/>
               </w:rPr>
             </w:pPr>
@@ -2734,19 +2654,12 @@
                 <w:rFonts w:hint="eastAsia"/>
                 <w:szCs w:val="21"/>
               </w:rPr>
-              <w:t>应急措施：</w:t>
-            </w:r>
-            <w:r>
-              <w:rPr>
-                <w:rFonts w:hint="eastAsia"/>
-                <w:szCs w:val="21"/>
-              </w:rPr>
-              <w:t>由开发量较大的组员手动对齐代码，同时总结问题发布给全体组员</w:t>
+              <w:t>应急措施：由开发量较大的组员手动对齐代码，同时总结问题发布给全体组员</w:t>
             </w:r>
           </w:p>
           <w:p>
             <w:pPr>
-              <w:pStyle w:val="ListParagraph"/>
+              <w:pStyle w:val="aa"/>
               <w:numPr>
                 <w:ilvl w:val="0"/>
                 <w:numId w:val="2"/>
@@ -2756,7 +2669,6 @@
               <w:spacing w:line="460" w:lineRule="atLeast"/>
               <w:ind w:firstLineChars="0"/>
               <w:rPr>
-                <w:rFonts w:hint="eastAsia"/>
                 <w:szCs w:val="21"/>
               </w:rPr>
             </w:pPr>
@@ -2813,7 +2725,6 @@
               <w:spacing w:line="460" w:lineRule="atLeast"/>
               <w:ind w:left="360"/>
               <w:rPr>
-                <w:rFonts w:hint="eastAsia"/>
                 <w:szCs w:val="21"/>
               </w:rPr>
             </w:pPr>
@@ -2822,14 +2733,7 @@
                 <w:rFonts w:hint="eastAsia"/>
                 <w:szCs w:val="21"/>
               </w:rPr>
-              <w:t>风险缓解：</w:t>
-            </w:r>
-            <w:r>
-              <w:rPr>
-                <w:rFonts w:hint="eastAsia"/>
-                <w:szCs w:val="21"/>
-              </w:rPr>
-              <w:t>采用更灵活的</w:t>
+              <w:t>风险缓解：采用更灵活的</w:t>
             </w:r>
             <w:r>
               <w:rPr>
@@ -2858,14 +2762,12 @@
               </w:rPr>
               <w:t xml:space="preserve"> </w:t>
             </w:r>
-            <w:proofErr w:type="spellStart"/>
             <w:r>
               <w:rPr>
                 <w:szCs w:val="21"/>
               </w:rPr>
               <w:t>AntDesign</w:t>
             </w:r>
-            <w:proofErr w:type="spellEnd"/>
             <w:r>
               <w:rPr>
                 <w:rFonts w:hint="eastAsia"/>
@@ -2881,7 +2783,6 @@
               <w:spacing w:line="460" w:lineRule="atLeast"/>
               <w:ind w:left="360"/>
               <w:rPr>
-                <w:rFonts w:hint="eastAsia"/>
                 <w:szCs w:val="21"/>
               </w:rPr>
             </w:pPr>
@@ -2936,7 +2837,7 @@
           </w:p>
           <w:p>
             <w:pPr>
-              <w:pStyle w:val="ListParagraph"/>
+              <w:pStyle w:val="aa"/>
               <w:numPr>
                 <w:ilvl w:val="0"/>
                 <w:numId w:val="2"/>
@@ -2946,7 +2847,6 @@
               <w:spacing w:line="460" w:lineRule="atLeast"/>
               <w:ind w:firstLineChars="0"/>
               <w:rPr>
-                <w:rFonts w:hint="eastAsia"/>
                 <w:szCs w:val="21"/>
               </w:rPr>
             </w:pPr>
@@ -2981,7 +2881,6 @@
               <w:spacing w:line="460" w:lineRule="atLeast"/>
               <w:ind w:left="360"/>
               <w:rPr>
-                <w:rFonts w:hint="eastAsia"/>
                 <w:szCs w:val="21"/>
               </w:rPr>
             </w:pPr>
@@ -2990,14 +2889,7 @@
                 <w:rFonts w:hint="eastAsia"/>
                 <w:szCs w:val="21"/>
               </w:rPr>
-              <w:t>风险缓解：</w:t>
-            </w:r>
-            <w:r>
-              <w:rPr>
-                <w:rFonts w:hint="eastAsia"/>
-                <w:szCs w:val="21"/>
-              </w:rPr>
-              <w:t>各组员定期</w:t>
+              <w:t>风险缓解：各组员定期</w:t>
             </w:r>
             <w:r>
               <w:rPr>
@@ -3040,7 +2932,6 @@
               <w:spacing w:line="460" w:lineRule="atLeast"/>
               <w:ind w:left="360"/>
               <w:rPr>
-                <w:rFonts w:hint="eastAsia"/>
                 <w:szCs w:val="21"/>
               </w:rPr>
             </w:pPr>
@@ -3049,14 +2940,7 @@
                 <w:rFonts w:hint="eastAsia"/>
                 <w:szCs w:val="21"/>
               </w:rPr>
-              <w:t>应急措施：</w:t>
-            </w:r>
-            <w:r>
-              <w:rPr>
-                <w:rFonts w:hint="eastAsia"/>
-                <w:szCs w:val="21"/>
-              </w:rPr>
-              <w:t>根据各组员最新版本尽可能还原代码仓库</w:t>
+              <w:t>应急措施：根据各组员最新版本尽可能还原代码仓库</w:t>
             </w:r>
           </w:p>
           <w:p>
@@ -3065,7 +2949,6 @@
               <w:snapToGrid w:val="0"/>
               <w:spacing w:line="460" w:lineRule="atLeast"/>
               <w:rPr>
-                <w:rFonts w:hint="eastAsia"/>
                 <w:szCs w:val="21"/>
               </w:rPr>
             </w:pPr>
@@ -3075,7 +2958,7 @@
     </w:tbl>
     <w:p>
       <w:pPr>
-        <w:pStyle w:val="BodyTextFirstIndent"/>
+        <w:pStyle w:val="a4"/>
         <w:ind w:firstLineChars="0" w:firstLine="0"/>
       </w:pPr>
     </w:p>
@@ -3231,7 +3114,7 @@
         <w:ind w:left="720" w:hanging="360"/>
       </w:pPr>
       <w:rPr>
-        <w:rFonts w:ascii="Times New Roman" w:eastAsia="SimSun" w:hAnsi="Times New Roman" w:cs="Times New Roman" w:hint="default"/>
+        <w:rFonts w:ascii="Times New Roman" w:eastAsia="宋体" w:hAnsi="Times New Roman" w:cs="Times New Roman" w:hint="default"/>
       </w:rPr>
     </w:lvl>
     <w:lvl w:ilvl="1" w:tplc="04090003" w:tentative="1">
@@ -3437,7 +3320,7 @@
   <w:docDefaults>
     <w:rPrDefault>
       <w:rPr>
-        <w:rFonts w:ascii="Times New Roman" w:eastAsia="SimSun" w:hAnsi="Times New Roman" w:cs="Times New Roman"/>
+        <w:rFonts w:ascii="Times New Roman" w:eastAsia="宋体" w:hAnsi="Times New Roman" w:cs="Times New Roman"/>
         <w:lang w:val="en-US" w:eastAsia="zh-CN" w:bidi="ar-SA"/>
       </w:rPr>
     </w:rPrDefault>
@@ -3724,7 +3607,7 @@
     <w:lsdException w:name="Unresolved Mention" w:semiHidden="1" w:uiPriority="99" w:unhideWhenUsed="1"/>
     <w:lsdException w:name="Smart Link" w:semiHidden="1" w:uiPriority="99" w:unhideWhenUsed="1"/>
   </w:latentStyles>
-  <w:style w:type="paragraph" w:default="1" w:styleId="Normal">
+  <w:style w:type="paragraph" w:default="1" w:styleId="a">
     <w:name w:val="Normal"/>
     <w:qFormat/>
     <w:rsid w:val="00FC0732"/>
@@ -3737,13 +3620,12 @@
       <w:sz w:val="21"/>
     </w:rPr>
   </w:style>
-  <w:style w:type="character" w:default="1" w:styleId="DefaultParagraphFont">
+  <w:style w:type="character" w:default="1" w:styleId="a0">
     <w:name w:val="Default Paragraph Font"/>
     <w:uiPriority w:val="1"/>
-    <w:semiHidden/>
     <w:unhideWhenUsed/>
   </w:style>
-  <w:style w:type="table" w:default="1" w:styleId="TableNormal">
+  <w:style w:type="table" w:default="1" w:styleId="a1">
     <w:name w:val="Normal Table"/>
     <w:uiPriority w:val="99"/>
     <w:semiHidden/>
@@ -3758,31 +3640,31 @@
       </w:tblCellMar>
     </w:tblPr>
   </w:style>
-  <w:style w:type="numbering" w:default="1" w:styleId="NoList">
+  <w:style w:type="numbering" w:default="1" w:styleId="a2">
     <w:name w:val="No List"/>
     <w:uiPriority w:val="99"/>
     <w:semiHidden/>
     <w:unhideWhenUsed/>
   </w:style>
-  <w:style w:type="paragraph" w:styleId="BodyText">
+  <w:style w:type="paragraph" w:styleId="a3">
     <w:name w:val="Body Text"/>
-    <w:basedOn w:val="Normal"/>
+    <w:basedOn w:val="a"/>
     <w:rsid w:val="00FC0732"/>
     <w:pPr>
       <w:spacing w:after="120"/>
     </w:pPr>
   </w:style>
-  <w:style w:type="paragraph" w:styleId="BodyTextFirstIndent">
+  <w:style w:type="paragraph" w:styleId="a4">
     <w:name w:val="Body Text First Indent"/>
-    <w:basedOn w:val="BodyText"/>
+    <w:basedOn w:val="a3"/>
     <w:rsid w:val="00FC0732"/>
     <w:pPr>
       <w:ind w:firstLineChars="100" w:firstLine="420"/>
     </w:pPr>
   </w:style>
-  <w:style w:type="table" w:styleId="TableGrid">
+  <w:style w:type="table" w:styleId="a5">
     <w:name w:val="Table Grid"/>
-    <w:basedOn w:val="TableNormal"/>
+    <w:basedOn w:val="a1"/>
     <w:rsid w:val="00FC0732"/>
     <w:pPr>
       <w:widowControl w:val="0"/>
@@ -3799,10 +3681,10 @@
       </w:tblBorders>
     </w:tblPr>
   </w:style>
-  <w:style w:type="paragraph" w:styleId="Header">
+  <w:style w:type="paragraph" w:styleId="a6">
     <w:name w:val="header"/>
-    <w:basedOn w:val="Normal"/>
-    <w:link w:val="HeaderChar"/>
+    <w:basedOn w:val="a"/>
+    <w:link w:val="a7"/>
     <w:rsid w:val="00B92261"/>
     <w:pPr>
       <w:pBdr>
@@ -3820,9 +3702,9 @@
       <w:szCs w:val="18"/>
     </w:rPr>
   </w:style>
-  <w:style w:type="character" w:customStyle="1" w:styleId="HeaderChar">
-    <w:name w:val="Header Char"/>
-    <w:link w:val="Header"/>
+  <w:style w:type="character" w:customStyle="1" w:styleId="a7">
+    <w:name w:val="页眉 字符"/>
+    <w:link w:val="a6"/>
     <w:rsid w:val="00B92261"/>
     <w:rPr>
       <w:kern w:val="2"/>
@@ -3830,10 +3712,10 @@
       <w:szCs w:val="18"/>
     </w:rPr>
   </w:style>
-  <w:style w:type="paragraph" w:styleId="Footer">
+  <w:style w:type="paragraph" w:styleId="a8">
     <w:name w:val="footer"/>
-    <w:basedOn w:val="Normal"/>
-    <w:link w:val="FooterChar"/>
+    <w:basedOn w:val="a"/>
+    <w:link w:val="a9"/>
     <w:rsid w:val="00B92261"/>
     <w:pPr>
       <w:tabs>
@@ -3848,9 +3730,9 @@
       <w:szCs w:val="18"/>
     </w:rPr>
   </w:style>
-  <w:style w:type="character" w:customStyle="1" w:styleId="FooterChar">
-    <w:name w:val="Footer Char"/>
-    <w:link w:val="Footer"/>
+  <w:style w:type="character" w:customStyle="1" w:styleId="a9">
+    <w:name w:val="页脚 字符"/>
+    <w:link w:val="a8"/>
     <w:rsid w:val="00B92261"/>
     <w:rPr>
       <w:kern w:val="2"/>
@@ -3858,9 +3740,9 @@
       <w:szCs w:val="18"/>
     </w:rPr>
   </w:style>
-  <w:style w:type="paragraph" w:styleId="ListParagraph">
+  <w:style w:type="paragraph" w:styleId="aa">
     <w:name w:val="List Paragraph"/>
-    <w:basedOn w:val="Normal"/>
+    <w:basedOn w:val="a"/>
     <w:uiPriority w:val="34"/>
     <w:qFormat/>
     <w:rsid w:val="00B92261"/>

</xml_diff>

<commit_message>
Revert "Re-fix week2 plan"
</commit_message>
<xml_diff>
--- a/迭代计划_简化版.docx
+++ b/迭代计划_简化版.docx
@@ -2758,24 +2758,14 @@
               </w:rPr>
               <w:t xml:space="preserve"> </w:t>
             </w:r>
-            <w:r>
-              <w:rPr>
-                <w:szCs w:val="21"/>
-              </w:rPr>
-              <w:t>Ant</w:t>
-            </w:r>
-            <w:r>
-              <w:rPr>
-                <w:szCs w:val="21"/>
-              </w:rPr>
-              <w:t xml:space="preserve"> </w:t>
-            </w:r>
-            <w:r>
-              <w:rPr>
-                <w:szCs w:val="21"/>
-              </w:rPr>
-              <w:t>Design</w:t>
-            </w:r>
+            <w:proofErr w:type="spellStart"/>
+            <w:r>
+              <w:rPr>
+                <w:szCs w:val="21"/>
+              </w:rPr>
+              <w:t>AntDesign</w:t>
+            </w:r>
+            <w:proofErr w:type="spellEnd"/>
             <w:r>
               <w:rPr>
                 <w:rFonts w:hint="eastAsia"/>

</xml_diff>